<commit_message>
task 4 is done
</commit_message>
<xml_diff>
--- a/10059.docx
+++ b/10059.docx
@@ -2505,8 +2505,6 @@
     <w:p/>
     <w:p/>
     <w:p>
-      <w:bookmarkStart w:id="0" w:name="_GoBack"/>
-      <w:bookmarkEnd w:id="0"/>
       <w:r>
         <w:rPr>
           <w:noProof/>
@@ -2591,6 +2589,108 @@
         <w:t>Task 4</w:t>
       </w:r>
     </w:p>
+    <w:p>
+      <w:r>
+        <w:t>1005945237</w:t>
+      </w:r>
+    </w:p>
+    <w:p>
+      <w:r>
+        <w:t>Search for 7</w:t>
+      </w:r>
+    </w:p>
+    <w:p>
+      <w:pPr>
+        <w:pStyle w:val="ListParagraph"/>
+        <w:numPr>
+          <w:ilvl w:val="0"/>
+          <w:numId w:val="2"/>
+        </w:numPr>
+      </w:pPr>
+      <w:r>
+        <w:t>Put in ascending order – 0, 0, 1, 2, 3, 4, 5, 5, 7, 9</w:t>
+      </w:r>
+    </w:p>
+    <w:p>
+      <w:pPr>
+        <w:pStyle w:val="ListParagraph"/>
+        <w:numPr>
+          <w:ilvl w:val="0"/>
+          <w:numId w:val="2"/>
+        </w:numPr>
+      </w:pPr>
+      <w:r>
+        <w:t>10/2 = 5, midpoint is 3</w:t>
+      </w:r>
+    </w:p>
+    <w:p>
+      <w:pPr>
+        <w:pStyle w:val="ListParagraph"/>
+        <w:numPr>
+          <w:ilvl w:val="0"/>
+          <w:numId w:val="2"/>
+        </w:numPr>
+      </w:pPr>
+      <w:r>
+        <w:t>X &gt; 3, so leave only right side</w:t>
+      </w:r>
+    </w:p>
+    <w:p>
+      <w:pPr>
+        <w:pStyle w:val="ListParagraph"/>
+        <w:numPr>
+          <w:ilvl w:val="0"/>
+          <w:numId w:val="2"/>
+        </w:numPr>
+      </w:pPr>
+      <w:r>
+        <w:t>5/2 = 2.5, rounded 3. Midpoint is 5</w:t>
+      </w:r>
+    </w:p>
+    <w:p>
+      <w:pPr>
+        <w:pStyle w:val="ListParagraph"/>
+        <w:numPr>
+          <w:ilvl w:val="0"/>
+          <w:numId w:val="2"/>
+        </w:numPr>
+      </w:pPr>
+      <w:r>
+        <w:t xml:space="preserve">X &gt; </w:t>
+      </w:r>
+      <w:r>
+        <w:t>5</w:t>
+      </w:r>
+      <w:r>
+        <w:t>, so leave only right side</w:t>
+      </w:r>
+    </w:p>
+    <w:p>
+      <w:pPr>
+        <w:pStyle w:val="ListParagraph"/>
+        <w:numPr>
+          <w:ilvl w:val="0"/>
+          <w:numId w:val="2"/>
+        </w:numPr>
+      </w:pPr>
+      <w:r>
+        <w:t>2/2 = 1, midpoint is 7</w:t>
+      </w:r>
+    </w:p>
+    <w:p>
+      <w:pPr>
+        <w:pStyle w:val="ListParagraph"/>
+        <w:numPr>
+          <w:ilvl w:val="0"/>
+          <w:numId w:val="2"/>
+        </w:numPr>
+      </w:pPr>
+      <w:r>
+        <w:t>X is 7, 7 = 7, number is found</w:t>
+      </w:r>
+      <w:bookmarkStart w:id="0" w:name="_GoBack"/>
+      <w:bookmarkEnd w:id="0"/>
+    </w:p>
     <w:p/>
     <w:p/>
     <w:p/>
@@ -2682,6 +2782,95 @@
 <file path=word/numbering.xml><?xml version="1.0" encoding="utf-8"?>
 <w:numbering xmlns:wpc="http://schemas.microsoft.com/office/word/2010/wordprocessingCanvas" xmlns:cx="http://schemas.microsoft.com/office/drawing/2014/chartex" xmlns:cx1="http://schemas.microsoft.com/office/drawing/2015/9/8/chartex" xmlns:cx2="http://schemas.microsoft.com/office/drawing/2015/10/21/chartex" xmlns:cx3="http://schemas.microsoft.com/office/drawing/2016/5/9/chartex" xmlns:cx4="http://schemas.microsoft.com/office/drawing/2016/5/10/chartex" xmlns:cx5="http://schemas.microsoft.com/office/drawing/2016/5/11/chartex" xmlns:cx6="http://schemas.microsoft.com/office/drawing/2016/5/12/chartex" xmlns:cx7="http://schemas.microsoft.com/office/drawing/2016/5/13/chartex" xmlns:cx8="http://schemas.microsoft.com/office/drawing/2016/5/14/chartex" xmlns:mc="http://schemas.openxmlformats.org/markup-compatibility/2006" xmlns:aink="http://schemas.microsoft.com/office/drawing/2016/ink" xmlns:am3d="http://schemas.microsoft.com/office/drawing/2017/model3d" xmlns:o="urn:schemas-microsoft-com:office:office" xmlns:r="http://schemas.openxmlformats.org/officeDocument/2006/relationships" xmlns:m="http://schemas.openxmlformats.org/officeDocument/2006/math" xmlns:v="urn:schemas-microsoft-com:vml" xmlns:wp14="http://schemas.microsoft.com/office/word/2010/wordprocessingDrawing" xmlns:wp="http://schemas.openxmlformats.org/drawingml/2006/wordprocessingDrawing" xmlns:w10="urn:schemas-microsoft-com:office:word" xmlns:w="http://schemas.openxmlformats.org/wordprocessingml/2006/main" xmlns:w14="http://schemas.microsoft.com/office/word/2010/wordml" xmlns:w15="http://schemas.microsoft.com/office/word/2012/wordml" xmlns:w16cid="http://schemas.microsoft.com/office/word/2016/wordml/cid" xmlns:w16se="http://schemas.microsoft.com/office/word/2015/wordml/symex" xmlns:wpg="http://schemas.microsoft.com/office/word/2010/wordprocessingGroup" xmlns:wpi="http://schemas.microsoft.com/office/word/2010/wordprocessingInk" xmlns:wne="http://schemas.microsoft.com/office/word/2006/wordml" xmlns:wps="http://schemas.microsoft.com/office/word/2010/wordprocessingShape" mc:Ignorable="w14 w15 w16se w16cid wp14">
   <w:abstractNum w:abstractNumId="0" w15:restartNumberingAfterBreak="0">
+    <w:nsid w:val="202E306A"/>
+    <w:multiLevelType w:val="hybridMultilevel"/>
+    <w:tmpl w:val="5DACE83A"/>
+    <w:lvl w:ilvl="0" w:tplc="04090011">
+      <w:start w:val="1"/>
+      <w:numFmt w:val="decimal"/>
+      <w:lvlText w:val="%1)"/>
+      <w:lvlJc w:val="left"/>
+      <w:pPr>
+        <w:ind w:left="720" w:hanging="360"/>
+      </w:pPr>
+      <w:rPr>
+        <w:rFonts w:hint="default"/>
+      </w:rPr>
+    </w:lvl>
+    <w:lvl w:ilvl="1" w:tplc="04090019" w:tentative="1">
+      <w:start w:val="1"/>
+      <w:numFmt w:val="lowerLetter"/>
+      <w:lvlText w:val="%2."/>
+      <w:lvlJc w:val="left"/>
+      <w:pPr>
+        <w:ind w:left="1440" w:hanging="360"/>
+      </w:pPr>
+    </w:lvl>
+    <w:lvl w:ilvl="2" w:tplc="0409001B" w:tentative="1">
+      <w:start w:val="1"/>
+      <w:numFmt w:val="lowerRoman"/>
+      <w:lvlText w:val="%3."/>
+      <w:lvlJc w:val="right"/>
+      <w:pPr>
+        <w:ind w:left="2160" w:hanging="180"/>
+      </w:pPr>
+    </w:lvl>
+    <w:lvl w:ilvl="3" w:tplc="0409000F" w:tentative="1">
+      <w:start w:val="1"/>
+      <w:numFmt w:val="decimal"/>
+      <w:lvlText w:val="%4."/>
+      <w:lvlJc w:val="left"/>
+      <w:pPr>
+        <w:ind w:left="2880" w:hanging="360"/>
+      </w:pPr>
+    </w:lvl>
+    <w:lvl w:ilvl="4" w:tplc="04090019" w:tentative="1">
+      <w:start w:val="1"/>
+      <w:numFmt w:val="lowerLetter"/>
+      <w:lvlText w:val="%5."/>
+      <w:lvlJc w:val="left"/>
+      <w:pPr>
+        <w:ind w:left="3600" w:hanging="360"/>
+      </w:pPr>
+    </w:lvl>
+    <w:lvl w:ilvl="5" w:tplc="0409001B" w:tentative="1">
+      <w:start w:val="1"/>
+      <w:numFmt w:val="lowerRoman"/>
+      <w:lvlText w:val="%6."/>
+      <w:lvlJc w:val="right"/>
+      <w:pPr>
+        <w:ind w:left="4320" w:hanging="180"/>
+      </w:pPr>
+    </w:lvl>
+    <w:lvl w:ilvl="6" w:tplc="0409000F" w:tentative="1">
+      <w:start w:val="1"/>
+      <w:numFmt w:val="decimal"/>
+      <w:lvlText w:val="%7."/>
+      <w:lvlJc w:val="left"/>
+      <w:pPr>
+        <w:ind w:left="5040" w:hanging="360"/>
+      </w:pPr>
+    </w:lvl>
+    <w:lvl w:ilvl="7" w:tplc="04090019" w:tentative="1">
+      <w:start w:val="1"/>
+      <w:numFmt w:val="lowerLetter"/>
+      <w:lvlText w:val="%8."/>
+      <w:lvlJc w:val="left"/>
+      <w:pPr>
+        <w:ind w:left="5760" w:hanging="360"/>
+      </w:pPr>
+    </w:lvl>
+    <w:lvl w:ilvl="8" w:tplc="0409001B" w:tentative="1">
+      <w:start w:val="1"/>
+      <w:numFmt w:val="lowerRoman"/>
+      <w:lvlText w:val="%9."/>
+      <w:lvlJc w:val="right"/>
+      <w:pPr>
+        <w:ind w:left="6480" w:hanging="180"/>
+      </w:pPr>
+    </w:lvl>
+  </w:abstractNum>
+  <w:abstractNum w:abstractNumId="1" w15:restartNumberingAfterBreak="0">
     <w:nsid w:val="260D7968"/>
     <w:multiLevelType w:val="hybridMultilevel"/>
     <w:tmpl w:val="A9DCE6A2"/>
@@ -2771,6 +2960,9 @@
     </w:lvl>
   </w:abstractNum>
   <w:num w:numId="1">
+    <w:abstractNumId w:val="1"/>
+  </w:num>
+  <w:num w:numId="2">
     <w:abstractNumId w:val="0"/>
   </w:num>
 </w:numbering>

</xml_diff>